<commit_message>
Adicionando projetos finais Lógica P I
</commit_message>
<xml_diff>
--- a/FrontEnd.docx
+++ b/FrontEnd.docx
@@ -1208,17 +1208,6 @@
           <w:szCs w:val="24"/>
         </w:rPr>
       </w:pPr>
-    </w:p>
-    <w:p>
-      <w:pPr>
-        <w:spacing w:after="40"/>
-        <w:jc w:val="both"/>
-        <w:rPr>
-          <w:b/>
-          <w:sz w:val="24"/>
-          <w:szCs w:val="24"/>
-        </w:rPr>
-      </w:pPr>
       <w:r>
         <w:rPr>
           <w:b/>
@@ -1306,17 +1295,6 @@
         <w:t>&gt;</w:t>
       </w:r>
       <w:proofErr w:type="gramEnd"/>
-    </w:p>
-    <w:p>
-      <w:pPr>
-        <w:spacing w:after="40"/>
-        <w:jc w:val="both"/>
-        <w:rPr>
-          <w:b/>
-          <w:sz w:val="24"/>
-          <w:szCs w:val="24"/>
-        </w:rPr>
-      </w:pPr>
     </w:p>
     <w:p>
       <w:pPr>
@@ -1440,16 +1418,6 @@
           <w:szCs w:val="24"/>
         </w:rPr>
       </w:pPr>
-    </w:p>
-    <w:p>
-      <w:pPr>
-        <w:spacing w:after="40"/>
-        <w:jc w:val="both"/>
-        <w:rPr>
-          <w:sz w:val="24"/>
-          <w:szCs w:val="24"/>
-        </w:rPr>
-      </w:pPr>
       <w:r>
         <w:rPr>
           <w:b/>
@@ -1524,12 +1492,170 @@
           <w:szCs w:val="24"/>
         </w:rPr>
       </w:pPr>
-    </w:p>
-    <w:p>
-      <w:pPr>
-        <w:spacing w:after="40"/>
-        <w:jc w:val="both"/>
-        <w:rPr>
+      <w:r>
+        <w:rPr>
+          <w:b/>
+          <w:sz w:val="24"/>
+          <w:szCs w:val="24"/>
+        </w:rPr>
+        <w:t>&lt;</w:t>
+      </w:r>
+      <w:r>
+        <w:rPr>
+          <w:b/>
+          <w:sz w:val="24"/>
+          <w:szCs w:val="24"/>
+        </w:rPr>
+        <w:t>big</w:t>
+      </w:r>
+      <w:r>
+        <w:rPr>
+          <w:b/>
+          <w:sz w:val="24"/>
+          <w:szCs w:val="24"/>
+        </w:rPr>
+        <w:t>&gt;</w:t>
+      </w:r>
+      <w:r>
+        <w:rPr>
+          <w:sz w:val="24"/>
+          <w:szCs w:val="24"/>
+        </w:rPr>
+        <w:t xml:space="preserve"> - </w:t>
+      </w:r>
+      <w:r>
+        <w:rPr>
+          <w:sz w:val="24"/>
+          <w:szCs w:val="24"/>
+        </w:rPr>
+        <w:t>aumenta o tamanho do texto.</w:t>
+      </w:r>
+    </w:p>
+    <w:p>
+      <w:pPr>
+        <w:spacing w:after="40"/>
+        <w:jc w:val="both"/>
+        <w:rPr>
+          <w:sz w:val="24"/>
+          <w:szCs w:val="24"/>
+        </w:rPr>
+      </w:pPr>
+      <w:r>
+        <w:rPr>
+          <w:b/>
+          <w:sz w:val="24"/>
+          <w:szCs w:val="24"/>
+        </w:rPr>
+        <w:t>&lt;</w:t>
+      </w:r>
+      <w:r>
+        <w:rPr>
+          <w:b/>
+          <w:sz w:val="24"/>
+          <w:szCs w:val="24"/>
+        </w:rPr>
+        <w:t>script</w:t>
+      </w:r>
+      <w:r>
+        <w:rPr>
+          <w:b/>
+          <w:sz w:val="24"/>
+          <w:szCs w:val="24"/>
+        </w:rPr>
+        <w:t>&gt;</w:t>
+      </w:r>
+      <w:r>
+        <w:rPr>
+          <w:b/>
+          <w:sz w:val="24"/>
+          <w:szCs w:val="24"/>
+        </w:rPr>
+        <w:t>&lt;/script&gt;</w:t>
+      </w:r>
+      <w:r>
+        <w:rPr>
+          <w:sz w:val="24"/>
+          <w:szCs w:val="24"/>
+        </w:rPr>
+        <w:t xml:space="preserve"> - </w:t>
+      </w:r>
+      <w:proofErr w:type="spellStart"/>
+      <w:r>
+        <w:rPr>
+          <w:sz w:val="24"/>
+          <w:szCs w:val="24"/>
+        </w:rPr>
+        <w:t>tag</w:t>
+      </w:r>
+      <w:proofErr w:type="spellEnd"/>
+      <w:r>
+        <w:rPr>
+          <w:sz w:val="24"/>
+          <w:szCs w:val="24"/>
+        </w:rPr>
+        <w:t xml:space="preserve"> script, ela identifica que todo conteúdo dentro da </w:t>
+      </w:r>
+      <w:proofErr w:type="spellStart"/>
+      <w:r>
+        <w:rPr>
+          <w:sz w:val="24"/>
+          <w:szCs w:val="24"/>
+        </w:rPr>
+        <w:t>tag</w:t>
+      </w:r>
+      <w:proofErr w:type="spellEnd"/>
+      <w:r>
+        <w:rPr>
+          <w:sz w:val="24"/>
+          <w:szCs w:val="24"/>
+        </w:rPr>
+        <w:t xml:space="preserve"> é um código </w:t>
+      </w:r>
+      <w:proofErr w:type="spellStart"/>
+      <w:proofErr w:type="gramStart"/>
+      <w:r>
+        <w:rPr>
+          <w:sz w:val="24"/>
+          <w:szCs w:val="24"/>
+        </w:rPr>
+        <w:t>javascript</w:t>
+      </w:r>
+      <w:proofErr w:type="spellEnd"/>
+      <w:proofErr w:type="gramEnd"/>
+    </w:p>
+    <w:p>
+      <w:pPr>
+        <w:spacing w:after="40"/>
+        <w:jc w:val="both"/>
+        <w:rPr>
+          <w:sz w:val="24"/>
+          <w:szCs w:val="24"/>
+        </w:rPr>
+      </w:pPr>
+      <w:r>
+        <w:rPr>
+          <w:b/>
+          <w:sz w:val="24"/>
+          <w:szCs w:val="24"/>
+        </w:rPr>
+        <w:t>&lt;input&gt;</w:t>
+      </w:r>
+      <w:r>
+        <w:rPr>
+          <w:sz w:val="24"/>
+          <w:szCs w:val="24"/>
+        </w:rPr>
+        <w:t xml:space="preserve"> - campo para pegar valores do usuário</w:t>
+      </w:r>
+      <w:bookmarkStart w:id="0" w:name="_GoBack"/>
+      <w:bookmarkEnd w:id="0"/>
+    </w:p>
+    <w:p>
+      <w:pPr>
+        <w:spacing w:after="40"/>
+        <w:jc w:val="both"/>
+        <w:rPr>
+          <w:b/>
           <w:sz w:val="24"/>
           <w:szCs w:val="24"/>
         </w:rPr>
@@ -1543,14 +1669,16 @@
         <w:lastRenderedPageBreak/>
         <w:t>&lt;</w:t>
       </w:r>
-      <w:r>
-        <w:rPr>
-          <w:b/>
-          <w:sz w:val="24"/>
-          <w:szCs w:val="24"/>
-        </w:rPr>
-        <w:t>big</w:t>
-      </w:r>
+      <w:proofErr w:type="spellStart"/>
+      <w:r>
+        <w:rPr>
+          <w:b/>
+          <w:sz w:val="24"/>
+          <w:szCs w:val="24"/>
+        </w:rPr>
+        <w:t>buttom</w:t>
+      </w:r>
+      <w:proofErr w:type="spellEnd"/>
       <w:r>
         <w:rPr>
           <w:b/>
@@ -1559,153 +1687,6 @@
         </w:rPr>
         <w:t>&gt;</w:t>
       </w:r>
-      <w:r>
-        <w:rPr>
-          <w:sz w:val="24"/>
-          <w:szCs w:val="24"/>
-        </w:rPr>
-        <w:t xml:space="preserve"> - </w:t>
-      </w:r>
-      <w:r>
-        <w:rPr>
-          <w:sz w:val="24"/>
-          <w:szCs w:val="24"/>
-        </w:rPr>
-        <w:t>aumenta o tamanho do texto.</w:t>
-      </w:r>
-    </w:p>
-    <w:p>
-      <w:pPr>
-        <w:spacing w:after="40"/>
-        <w:jc w:val="both"/>
-        <w:rPr>
-          <w:sz w:val="24"/>
-          <w:szCs w:val="24"/>
-        </w:rPr>
-      </w:pPr>
-    </w:p>
-    <w:p>
-      <w:pPr>
-        <w:spacing w:after="40"/>
-        <w:jc w:val="both"/>
-        <w:rPr>
-          <w:sz w:val="24"/>
-          <w:szCs w:val="24"/>
-        </w:rPr>
-      </w:pPr>
-    </w:p>
-    <w:p>
-      <w:pPr>
-        <w:spacing w:after="40"/>
-        <w:jc w:val="both"/>
-        <w:rPr>
-          <w:b/>
-          <w:sz w:val="24"/>
-          <w:szCs w:val="24"/>
-        </w:rPr>
-      </w:pPr>
-    </w:p>
-    <w:p>
-      <w:pPr>
-        <w:spacing w:after="40"/>
-        <w:jc w:val="both"/>
-        <w:rPr>
-          <w:sz w:val="24"/>
-          <w:szCs w:val="24"/>
-        </w:rPr>
-      </w:pPr>
-      <w:r>
-        <w:rPr>
-          <w:b/>
-          <w:sz w:val="24"/>
-          <w:szCs w:val="24"/>
-        </w:rPr>
-        <w:t>&lt;</w:t>
-      </w:r>
-      <w:r>
-        <w:rPr>
-          <w:b/>
-          <w:sz w:val="24"/>
-          <w:szCs w:val="24"/>
-        </w:rPr>
-        <w:t>script</w:t>
-      </w:r>
-      <w:r>
-        <w:rPr>
-          <w:b/>
-          <w:sz w:val="24"/>
-          <w:szCs w:val="24"/>
-        </w:rPr>
-        <w:t>&gt;</w:t>
-      </w:r>
-      <w:r>
-        <w:rPr>
-          <w:b/>
-          <w:sz w:val="24"/>
-          <w:szCs w:val="24"/>
-        </w:rPr>
-        <w:t>&lt;/script&gt;</w:t>
-      </w:r>
-      <w:r>
-        <w:rPr>
-          <w:sz w:val="24"/>
-          <w:szCs w:val="24"/>
-        </w:rPr>
-        <w:t xml:space="preserve"> - </w:t>
-      </w:r>
-      <w:proofErr w:type="spellStart"/>
-      <w:r>
-        <w:rPr>
-          <w:sz w:val="24"/>
-          <w:szCs w:val="24"/>
-        </w:rPr>
-        <w:t>tag</w:t>
-      </w:r>
-      <w:proofErr w:type="spellEnd"/>
-      <w:r>
-        <w:rPr>
-          <w:sz w:val="24"/>
-          <w:szCs w:val="24"/>
-        </w:rPr>
-        <w:t xml:space="preserve"> script, ela identifica que todo conteúdo dentro da </w:t>
-      </w:r>
-      <w:proofErr w:type="spellStart"/>
-      <w:r>
-        <w:rPr>
-          <w:sz w:val="24"/>
-          <w:szCs w:val="24"/>
-        </w:rPr>
-        <w:t>tag</w:t>
-      </w:r>
-      <w:proofErr w:type="spellEnd"/>
-      <w:r>
-        <w:rPr>
-          <w:sz w:val="24"/>
-          <w:szCs w:val="24"/>
-        </w:rPr>
-        <w:t xml:space="preserve"> é um código </w:t>
-      </w:r>
-      <w:proofErr w:type="spellStart"/>
-      <w:proofErr w:type="gramStart"/>
-      <w:r>
-        <w:rPr>
-          <w:sz w:val="24"/>
-          <w:szCs w:val="24"/>
-        </w:rPr>
-        <w:t>javascript</w:t>
-      </w:r>
-      <w:proofErr w:type="spellEnd"/>
-      <w:proofErr w:type="gramEnd"/>
-    </w:p>
-    <w:p>
-      <w:pPr>
-        <w:spacing w:after="40"/>
-        <w:jc w:val="both"/>
-        <w:rPr>
-          <w:sz w:val="24"/>
-          <w:szCs w:val="24"/>
-        </w:rPr>
-      </w:pPr>
     </w:p>
     <w:p>
       <w:pPr>
@@ -2297,6 +2278,75 @@
           <w:sz w:val="24"/>
           <w:szCs w:val="24"/>
         </w:rPr>
+        <w:t>parseFloat</w:t>
+      </w:r>
+      <w:proofErr w:type="spellEnd"/>
+      <w:proofErr w:type="gramEnd"/>
+      <w:r>
+        <w:rPr>
+          <w:b/>
+          <w:sz w:val="24"/>
+          <w:szCs w:val="24"/>
+        </w:rPr>
+        <w:t>()</w:t>
+      </w:r>
+      <w:r>
+        <w:rPr>
+          <w:sz w:val="24"/>
+          <w:szCs w:val="24"/>
+        </w:rPr>
+        <w:t xml:space="preserve"> – converte uma </w:t>
+      </w:r>
+      <w:proofErr w:type="spellStart"/>
+      <w:r>
+        <w:rPr>
+          <w:sz w:val="24"/>
+          <w:szCs w:val="24"/>
+        </w:rPr>
+        <w:t>string</w:t>
+      </w:r>
+      <w:proofErr w:type="spellEnd"/>
+      <w:r>
+        <w:rPr>
+          <w:sz w:val="24"/>
+          <w:szCs w:val="24"/>
+        </w:rPr>
+        <w:t xml:space="preserve"> em um número </w:t>
+      </w:r>
+      <w:proofErr w:type="spellStart"/>
+      <w:r>
+        <w:rPr>
+          <w:sz w:val="24"/>
+          <w:szCs w:val="24"/>
+        </w:rPr>
+        <w:t>float</w:t>
+      </w:r>
+      <w:proofErr w:type="spellEnd"/>
+      <w:r>
+        <w:rPr>
+          <w:sz w:val="24"/>
+          <w:szCs w:val="24"/>
+        </w:rPr>
+        <w:t xml:space="preserve"> (decimal).</w:t>
+      </w:r>
+    </w:p>
+    <w:p>
+      <w:pPr>
+        <w:spacing w:after="40"/>
+        <w:jc w:val="both"/>
+        <w:rPr>
+          <w:sz w:val="24"/>
+          <w:szCs w:val="24"/>
+        </w:rPr>
+      </w:pPr>
+      <w:proofErr w:type="spellStart"/>
+      <w:proofErr w:type="gramStart"/>
+      <w:r>
+        <w:rPr>
+          <w:b/>
+          <w:sz w:val="24"/>
+          <w:szCs w:val="24"/>
+        </w:rPr>
         <w:t>If</w:t>
       </w:r>
       <w:proofErr w:type="spellEnd"/>
@@ -2549,8 +2599,6 @@
           <w:szCs w:val="24"/>
         </w:rPr>
       </w:pPr>
-      <w:bookmarkStart w:id="0" w:name="_GoBack"/>
-      <w:bookmarkEnd w:id="0"/>
     </w:p>
     <w:sectPr>
       <w:pgSz w:w="11906" w:h="16838"/>

</xml_diff>